<commit_message>
Dernière version des slides, docs et codes
</commit_message>
<xml_diff>
--- a/output/notes_RESF_generees/docs/Analyse_RESF_2020_generee.docx
+++ b/output/notes_RESF_generees/docs/Analyse_RESF_2020_generee.docx
@@ -40,7 +40,23 @@
         <w:jc w:val="both"/>
       </w:pPr>
       <w:r>
-        <w:t>Le contexte économique pour les années 2019 et 2020 est marqué par une croissance modérée du PIB. Selon le Programme de stabilité 2019-2022 et les prévisions du PLF 2020, la croissance du PIB est estimée à 1,4% en 2019 et 1,3% en 2020. L'inflation, mesurée par l'indice des prix à la consommation harmonisé, est prévue à 1,3% pour les deux années. La Commission européenne et le FMI confirment ces prévisions, avec des taux de croissance légèrement variables mais proches de 1,3% pour les deux années.</w:t>
+        <w:t>Les prévisions économiques pour les années 2019 et 2020 montrent une croissance modérée du Produit Intérieur Brut (PIB). En 2019, le PIB est prévu à 1,4%, une légère baisse par rapport à 2018. Pour 2020, les prévisions varient légèrement selon les sources:</w:t>
+      </w:r>
+    </w:p>
+    <w:p>
+      <w:pPr>
+        <w:jc w:val="both"/>
+      </w:pPr>
+      <w:r>
+        <w:t>- **OCDE** : 1,2% - **FMI** : 1,4% - **Commission européenne** : 1,3%</w:t>
+      </w:r>
+    </w:p>
+    <w:p>
+      <w:pPr>
+        <w:jc w:val="both"/>
+      </w:pPr>
+      <w:r>
+        <w:t>L'indice des prix à la consommation harmonisé (IPC) est prévu à 1,3% en 2019 et 2020 selon le PLF 2020. Le FMI prévoit une légère hausse à 1,5% en 2020, tandis que la Commission européenne prévoit 1,4%.</w:t>
       </w:r>
     </w:p>
     <w:p>
@@ -48,7 +64,7 @@
         <w:pStyle w:val="Heading3"/>
       </w:pPr>
       <w:r>
-        <w:t>Environnement International</w:t>
+        <w:t>Dette Publique</w:t>
       </w:r>
     </w:p>
     <w:p>
@@ -56,7 +72,7 @@
         <w:jc w:val="both"/>
       </w:pPr>
       <w:r>
-        <w:t>Les prévisions de la Commission européenne et du PLF 2020 indiquent une demande mondiale de biens adressée à la France de 2,7% en 2019 et 2,9% en 2020, avec un taux de change USD/EUR stable autour de 1,13 et un prix du Brent en USD oscillant entre 63 et 65 dollars. Ces éléments montrent un environnement international relativement stable, mais avec des dynamiques de croissance modérées.</w:t>
+        <w:t>La dette publique totale en pourcentage du PIB est prévue à 98,8% en 2019 et 98,7% en 2020. Hors soutien à la zone euro, ces chiffres sont de 96,1% pour les deux années.</w:t>
       </w:r>
     </w:p>
     <w:p>
@@ -72,7 +88,7 @@
         <w:pStyle w:val="Heading3"/>
       </w:pPr>
       <w:r>
-        <w:t>Prévisions de Solde Public</w:t>
+        <w:t>Évolution du Solde Public</w:t>
       </w:r>
     </w:p>
     <w:p>
@@ -80,7 +96,15 @@
         <w:jc w:val="both"/>
       </w:pPr>
       <w:r>
-        <w:t>Le solde public, qui représente le déficit ou l'excédent budgétaire en pourcentage du PIB, est prévu à -3,1% en 2019 et -2,2% en 2020. Cette amélioration en 2020 est principalement due à une réduction des mesures ponctuelles et temporaires, ainsi qu'à une stabilisation des dépenses publiques.</w:t>
+        <w:t>Le solde public, en pourcentage du PIB, est prévu à -3,1% en 2019, une détérioration par rapport à -2,5% en 2018. Cette détérioration est principalement due à la transformation du Crédit d'Impôt pour la Compétitivité et l'Emploi (CICE), comptabilisée en mesures ponctuelles et temporaires. Sans cette transformation, le solde public aurait été amélioré de 0,8 point de PIB.</w:t>
+      </w:r>
+    </w:p>
+    <w:p>
+      <w:pPr>
+        <w:jc w:val="both"/>
+      </w:pPr>
+      <w:r>
+        <w:t>Pour 2020, le solde public est prévu à -2,2%, une amélioration par rapport à 2019. Les prévisions du FMI et de la Commission européenne sont légèrement différentes, avec -2,3% et -2,2% respectivement.</w:t>
       </w:r>
     </w:p>
     <w:p>
@@ -88,7 +112,7 @@
         <w:pStyle w:val="Heading3"/>
       </w:pPr>
       <w:r>
-        <w:t>Contributions des Sous-Secteurs</w:t>
+        <w:t>Solde Structurel</w:t>
       </w:r>
     </w:p>
     <w:p>
@@ -96,23 +120,7 @@
         <w:jc w:val="both"/>
       </w:pPr>
       <w:r>
-        <w:t>Le solde public est influencé par les contributions des différents sous-secteurs des administrations publiques. En 2019, le solde de l'État est prévu à -3,5%, avec une amélioration à -4,0% en 2020. Les organismes divers d'administration centrale (ODAC) montrent un solde positif de 0,9% en 2020, tandis que les administrations publiques locales (APUL) et les administrations de sécurité sociale (ASSO) maintiennent des soldes positifs de 0,2% et 0,7% respectivement en 2020.</w:t>
-      </w:r>
-    </w:p>
-    <w:p>
-      <w:pPr>
-        <w:pStyle w:val="Heading3"/>
-      </w:pPr>
-      <w:r>
-        <w:t>Solde Structurel et Conjoncturel</w:t>
-      </w:r>
-    </w:p>
-    <w:p>
-      <w:pPr>
-        <w:jc w:val="both"/>
-      </w:pPr>
-      <w:r>
-        <w:t>Le solde structurel, qui exclut les effets conjoncturels et les mesures ponctuelles, est prévu à -2,2% en 2019 et 2020. L'ajustement structurel, qui mesure l'effort de redressement, est de 0,1 point de PIB en 2019 et 0,0 point en 2020. Le solde conjoncturel, qui reflète les variations cycliques de l'économie, est prévu à 0,0% en 2019 et 0,1% en 2020.</w:t>
+        <w:t>Le solde structurel, qui exclut les effets conjoncturels et les mesures ponctuelles et temporaires, est prévu à -2,2% en 2020, stable par rapport à 2019. L'ajustement structurel, qui mesure l'effort de redressement des finances publiques, est prévu à +0,1 point en 2019 et 2020.</w:t>
       </w:r>
     </w:p>
     <w:p>
@@ -136,7 +144,7 @@
         <w:jc w:val="both"/>
       </w:pPr>
       <w:r>
-        <w:t>La dépense publique hors crédits d'impôt est prévue à 54,4% du PIB en 2018, diminuant progressivement à 53,8% en 2019 et 53,4% en 2020. En volume, la croissance des dépenses publiques est de 0,7% en 2019 et 0,7% en 2020, après une baisse de -0,3% en 2018. En valeur, la progression est de 1,7% pour les deux années.</w:t>
+        <w:t>Les dépenses publiques hors crédits d'impôt, en pourcentage du PIB, sont prévues à 53,8% en 2019 et 53,4% en 2020. La progression en volume des dépenses publiques est de 0,7% en 2019 et 0,7% en 2020, en retraitant des effets de périmètre afférents à la création de France Compétences.</w:t>
       </w:r>
     </w:p>
     <w:p>
@@ -144,7 +152,7 @@
         <w:pStyle w:val="Heading3"/>
       </w:pPr>
       <w:r>
-        <w:t>Contributions des Sous-Secteurs</w:t>
+        <w:t>Détail par Sous-Secteurs</w:t>
       </w:r>
     </w:p>
     <w:p>
@@ -152,7 +160,7 @@
         <w:jc w:val="both"/>
       </w:pPr>
       <w:r>
-        <w:t>Les administrations publiques locales (APUL) et les administrations de sécurité sociale (ASSO) montrent une progression stable des dépenses, tandis que les organismes divers d'administration centrale (ODAC) voient une augmentation significative de leurs dépenses en 2020.</w:t>
+        <w:t>- **État** : Le solde de l'État est prévu à -3,5% en 2019 et -4,0% en 2020. - **ODAC** : Le solde des Organismes Divers d'Administration Centrale (ODAC) est prévu à -0,1% en 2019 et 0,9% en 2020. - **APUL** : Le solde des Administrations Publiques Locales (APUL) est prévu à 0,1% en 2019 et 0,2% en 2020. - **ASSO** : Le solde des Administrations de Sécurité Sociale (ASSO) est prévu à 0,5% en 2019 et 0,7% en 2020.</w:t>
       </w:r>
     </w:p>
     <w:p>
@@ -176,47 +184,7 @@
         <w:jc w:val="both"/>
       </w:pPr>
       <w:r>
-        <w:t>Les prélèvements obligatoires, qui incluent les impôts et les cotisations sociales, sont prévus à 45,0% du PIB en 2018, diminuant à 44,0% en 2019 et remontant légèrement à 44,3% en 2020. Cette évolution reflète les efforts de réduction des prélèvements obligatoires pour stimuler l'économie.</w:t>
-      </w:r>
-    </w:p>
-    <w:p>
-      <w:pPr>
-        <w:pStyle w:val="Heading2"/>
-      </w:pPr>
-      <w:r>
-        <w:t>Dette Publique</w:t>
-      </w:r>
-    </w:p>
-    <w:p>
-      <w:pPr>
-        <w:pStyle w:val="Heading3"/>
-      </w:pPr>
-      <w:r>
-        <w:t>Prévisions de Dette Publique</w:t>
-      </w:r>
-    </w:p>
-    <w:p>
-      <w:pPr>
-        <w:jc w:val="both"/>
-      </w:pPr>
-      <w:r>
-        <w:t>La dette publique totale est prévue à 98,4% du PIB en 2018, augmentant à 98,8% en 2019 et se stabilisant à 98,7% en 2020. La dette publique hors soutien à la zone euro suit une tendance similaire, passant de 95,6% en 2018 à 96,1% en 2019 et 2020.</w:t>
-      </w:r>
-    </w:p>
-    <w:p>
-      <w:pPr>
-        <w:pStyle w:val="Heading3"/>
-      </w:pPr>
-      <w:r>
-        <w:t>Contributions des Sous-Secteurs</w:t>
-      </w:r>
-    </w:p>
-    <w:p>
-      <w:pPr>
-        <w:jc w:val="both"/>
-      </w:pPr>
-      <w:r>
-        <w:t>La dette publique est influencée par les contributions des différents sous-secteurs des administrations publiques. Les administrations publiques locales et les administrations de sécurité sociale montrent une stabilité relative de leurs dettes, tandis que les organismes divers d'administration centrale voient une légère augmentation de leur dette en 2020.</w:t>
+        <w:t>Les prélèvements obligatoires, en pourcentage du PIB, sont prévus à 44,0% en 2019 et 44,3% en 2020. Ces chiffres montrent une légère hausse par rapport à 2018, où ils étaient de 45,0%.</w:t>
       </w:r>
     </w:p>
     <w:p>
@@ -232,7 +200,7 @@
         <w:pStyle w:val="Heading3"/>
       </w:pPr>
       <w:r>
-        <w:t>Scénarios à Législation et Pratiques Inchangées</w:t>
+        <w:t>Scénario à Législation et Pratiques Inchangées</w:t>
       </w:r>
     </w:p>
     <w:p>
@@ -240,7 +208,7 @@
         <w:jc w:val="both"/>
       </w:pPr>
       <w:r>
-        <w:t>Les prévisions de la Commission européenne et du PLF 2020 montrent une trajectoire de croissance modérée du PIB et une stabilisation du déficit public. La croissance réelle du PIB corrigée des jours ouvrables est prévue à 1,4% en 2019 et 1,3% en 2020. Le déflateur du PIB est estimé à 1,3% pour les deux années.</w:t>
+        <w:t>La trajectoire spontanée du solde public est déterminée par le rythme spontané de progression des recettes et des dépenses publiques. Les prévisions pour 2019 et 2020 montrent une croissance réelle du PIB corrigée des jours ouvrables de 1,4% en 2019 et 1,3% en 2020. Le déflateur du PIB est prévu à 1,3% en 2019 et 1,2% en 2020.</w:t>
       </w:r>
     </w:p>
     <w:p>
@@ -248,7 +216,7 @@
         <w:pStyle w:val="Heading3"/>
       </w:pPr>
       <w:r>
-        <w:t>Efforts de Redressement</w:t>
+        <w:t>Stratégie de Redressement des Finances Publiques</w:t>
       </w:r>
     </w:p>
     <w:p>
@@ -256,7 +224,7 @@
         <w:jc w:val="both"/>
       </w:pPr>
       <w:r>
-        <w:t>La stratégie de redressement des finances publiques vise à réduire le déficit structurel, qui a diminué de -0,1 point de PIB entre 2017 et 2018, et continuerait à diminuer en 2019 et 2020. L'ajustement structurel de +0,1 point de PIB en 2019 et 2020 est porté par un effort en dépense, une fois neutralisé l'impact de la création de France Compétences.</w:t>
+        <w:t>La stratégie de redressement des finances publiques vise à réduire le déficit structurel. En 2019, le solde public atteindrait -3,1%, contre -2,5% en 2018, principalement en raison de la transformation du CICE. L'ajustement structurel de +0,1 point serait porté intégralement par un effort en dépense de +0,3 point une fois neutralisé l'impact de la création de France Compétences. L'atteinte de cet objectif de solde suppose l'abaissement de 1,5 milliard d'euros de la norme de dépenses pilotables de l'État.</w:t>
       </w:r>
     </w:p>
     <w:p>
@@ -264,47 +232,15 @@
         <w:pStyle w:val="Heading3"/>
       </w:pPr>
       <w:r>
-        <w:t>Conclusion</w:t>
+        <w:t>Tableau Résumé des Prévisions</w:t>
       </w:r>
     </w:p>
     <w:p>
       <w:pPr>
-        <w:jc w:val="both"/>
+        <w:pStyle w:val="Heading2"/>
       </w:pPr>
       <w:r>
-        <w:t>Les prévisions de déficit public et de dette publique pour les années 2019 et 2020 montrent une amélioration modérée, principalement due à une stabilisation des dépenses publiques et à une réduction des mesures ponctuelles et temporaires. La dette publique reste élevée, mais montre des signes de stabilisation. Les efforts de redressement des finances publiques, visant à réduire le déficit structurel, sont en cours et montrent des résultats positifs. Cependant, la trajectoire de croissance modérée du PIB et les défis économiques internationaux nécessitent une vigilance continue pour maintenir la stabilité financière.</w:t>
-      </w:r>
-    </w:p>
-    <w:p>
-      <w:pPr>
-        <w:pStyle w:val="Heading3"/>
-      </w:pPr>
-      <w:r>
-        <w:t>Tableaux de Données Pertinents</w:t>
-      </w:r>
-    </w:p>
-    <w:p>
-      <w:pPr>
-        <w:pStyle w:val="Heading4"/>
-      </w:pPr>
-      <w:r>
-        <w:t xml:space="preserve"> Tableau 1: Prévisions de Solde Public et Dépenses Publiques</w:t>
-      </w:r>
-    </w:p>
-    <w:p>
-      <w:pPr>
-        <w:pStyle w:val="Heading4"/>
-      </w:pPr>
-      <w:r>
-        <w:t xml:space="preserve"> Tableau 2: Prévisions de Dette Publique</w:t>
-      </w:r>
-    </w:p>
-    <w:p>
-      <w:pPr>
-        <w:pStyle w:val="Heading4"/>
-      </w:pPr>
-      <w:r>
-        <w:t xml:space="preserve"> Tableau 3: Prévisions de Croissance du PIB et Inflation</w:t>
+        <w:t>Conclusion</w:t>
       </w:r>
     </w:p>
     <w:tbl>
@@ -314,15 +250,18 @@
         <w:tblLook w:firstColumn="1" w:firstRow="1" w:lastColumn="0" w:lastRow="0" w:noHBand="0" w:noVBand="1" w:val="04A0"/>
       </w:tblPr>
       <w:tblGrid>
-        <w:gridCol w:w="2160"/>
-        <w:gridCol w:w="2160"/>
-        <w:gridCol w:w="2160"/>
-        <w:gridCol w:w="2160"/>
+        <w:gridCol w:w="1234"/>
+        <w:gridCol w:w="1234"/>
+        <w:gridCol w:w="1234"/>
+        <w:gridCol w:w="1234"/>
+        <w:gridCol w:w="1234"/>
+        <w:gridCol w:w="1234"/>
+        <w:gridCol w:w="1234"/>
       </w:tblGrid>
       <w:tr>
         <w:tc>
           <w:tcPr>
-            <w:tcW w:type="dxa" w:w="2160"/>
+            <w:tcW w:type="dxa" w:w="1234"/>
           </w:tcPr>
           <w:p>
             <w:pPr>
@@ -338,7 +277,7 @@
         </w:tc>
         <w:tc>
           <w:tcPr>
-            <w:tcW w:type="dxa" w:w="2160"/>
+            <w:tcW w:type="dxa" w:w="1234"/>
           </w:tcPr>
           <w:p>
             <w:pPr>
@@ -348,13 +287,13 @@
               <w:rPr>
                 <w:b/>
               </w:rPr>
-              <w:t>Solde Public (en % du PIB)</w:t>
+              <w:t>PIB (%)</w:t>
             </w:r>
           </w:p>
         </w:tc>
         <w:tc>
           <w:tcPr>
-            <w:tcW w:type="dxa" w:w="2160"/>
+            <w:tcW w:type="dxa" w:w="1234"/>
           </w:tcPr>
           <w:p>
             <w:pPr>
@@ -364,13 +303,13 @@
               <w:rPr>
                 <w:b/>
               </w:rPr>
-              <w:t>Dépense Publique hors CI (en % du PIB)</w:t>
+              <w:t>IPC (%)</w:t>
             </w:r>
           </w:p>
         </w:tc>
         <w:tc>
           <w:tcPr>
-            <w:tcW w:type="dxa" w:w="2160"/>
+            <w:tcW w:type="dxa" w:w="1234"/>
           </w:tcPr>
           <w:p>
             <w:pPr>
@@ -380,7 +319,55 @@
               <w:rPr>
                 <w:b/>
               </w:rPr>
-              <w:t>Évolution en Volume (en %)</w:t>
+              <w:t>Solde Public (%)</w:t>
+            </w:r>
+          </w:p>
+        </w:tc>
+        <w:tc>
+          <w:tcPr>
+            <w:tcW w:type="dxa" w:w="1234"/>
+          </w:tcPr>
+          <w:p>
+            <w:pPr>
+              <w:jc w:val="center"/>
+            </w:pPr>
+            <w:r>
+              <w:rPr>
+                <w:b/>
+              </w:rPr>
+              <w:t>Dette Publique Totale (%)</w:t>
+            </w:r>
+          </w:p>
+        </w:tc>
+        <w:tc>
+          <w:tcPr>
+            <w:tcW w:type="dxa" w:w="1234"/>
+          </w:tcPr>
+          <w:p>
+            <w:pPr>
+              <w:jc w:val="center"/>
+            </w:pPr>
+            <w:r>
+              <w:rPr>
+                <w:b/>
+              </w:rPr>
+              <w:t>Dépenses Publiques (%)</w:t>
+            </w:r>
+          </w:p>
+        </w:tc>
+        <w:tc>
+          <w:tcPr>
+            <w:tcW w:type="dxa" w:w="1234"/>
+          </w:tcPr>
+          <w:p>
+            <w:pPr>
+              <w:jc w:val="center"/>
+            </w:pPr>
+            <w:r>
+              <w:rPr>
+                <w:b/>
+              </w:rPr>
+              <w:t>Prélèvements Obligatoires (%)</w:t>
             </w:r>
           </w:p>
         </w:tc>
@@ -388,7 +375,7 @@
       <w:tr>
         <w:tc>
           <w:tcPr>
-            <w:tcW w:type="dxa" w:w="2160"/>
+            <w:tcW w:type="dxa" w:w="1234"/>
           </w:tcPr>
           <w:p>
             <w:r>
@@ -398,7 +385,37 @@
         </w:tc>
         <w:tc>
           <w:tcPr>
-            <w:tcW w:type="dxa" w:w="2160"/>
+            <w:tcW w:type="dxa" w:w="1234"/>
+          </w:tcPr>
+          <w:p>
+            <w:r>
+              <w:t>--------</w:t>
+            </w:r>
+          </w:p>
+        </w:tc>
+        <w:tc>
+          <w:tcPr>
+            <w:tcW w:type="dxa" w:w="1234"/>
+          </w:tcPr>
+          <w:p>
+            <w:r>
+              <w:t>---------</w:t>
+            </w:r>
+          </w:p>
+        </w:tc>
+        <w:tc>
+          <w:tcPr>
+            <w:tcW w:type="dxa" w:w="1234"/>
+          </w:tcPr>
+          <w:p>
+            <w:r>
+              <w:t>------------------</w:t>
+            </w:r>
+          </w:p>
+        </w:tc>
+        <w:tc>
+          <w:tcPr>
+            <w:tcW w:type="dxa" w:w="1234"/>
           </w:tcPr>
           <w:p>
             <w:r>
@@ -408,21 +425,21 @@
         </w:tc>
         <w:tc>
           <w:tcPr>
-            <w:tcW w:type="dxa" w:w="2160"/>
+            <w:tcW w:type="dxa" w:w="1234"/>
           </w:tcPr>
           <w:p>
             <w:r>
-              <w:t>---------------------------------------</w:t>
+              <w:t>------------------------</w:t>
             </w:r>
           </w:p>
         </w:tc>
         <w:tc>
           <w:tcPr>
-            <w:tcW w:type="dxa" w:w="2160"/>
+            <w:tcW w:type="dxa" w:w="1234"/>
           </w:tcPr>
           <w:p>
             <w:r>
-              <w:t>----------------------------</w:t>
+              <w:t>------------------------------</w:t>
             </w:r>
           </w:p>
         </w:tc>
@@ -430,91 +447,7 @@
       <w:tr>
         <w:tc>
           <w:tcPr>
-            <w:tcW w:type="dxa" w:w="2160"/>
-          </w:tcPr>
-          <w:p>
-            <w:r>
-              <w:t>2017</w:t>
-            </w:r>
-          </w:p>
-        </w:tc>
-        <w:tc>
-          <w:tcPr>
-            <w:tcW w:type="dxa" w:w="2160"/>
-          </w:tcPr>
-          <w:p>
-            <w:r>
-              <w:t>-2,8</w:t>
-            </w:r>
-          </w:p>
-        </w:tc>
-        <w:tc>
-          <w:tcPr>
-            <w:tcW w:type="dxa" w:w="2160"/>
-          </w:tcPr>
-          <w:p>
-            <w:r>
-              <w:t>55,0</w:t>
-            </w:r>
-          </w:p>
-        </w:tc>
-        <w:tc>
-          <w:tcPr>
-            <w:tcW w:type="dxa" w:w="2160"/>
-          </w:tcPr>
-          <w:p>
-            <w:r>
-              <w:t>1,4</w:t>
-            </w:r>
-          </w:p>
-        </w:tc>
-      </w:tr>
-      <w:tr>
-        <w:tc>
-          <w:tcPr>
-            <w:tcW w:type="dxa" w:w="2160"/>
-          </w:tcPr>
-          <w:p>
-            <w:r>
-              <w:t>2018</w:t>
-            </w:r>
-          </w:p>
-        </w:tc>
-        <w:tc>
-          <w:tcPr>
-            <w:tcW w:type="dxa" w:w="2160"/>
-          </w:tcPr>
-          <w:p>
-            <w:r>
-              <w:t>-2,5</w:t>
-            </w:r>
-          </w:p>
-        </w:tc>
-        <w:tc>
-          <w:tcPr>
-            <w:tcW w:type="dxa" w:w="2160"/>
-          </w:tcPr>
-          <w:p>
-            <w:r>
-              <w:t>54,4</w:t>
-            </w:r>
-          </w:p>
-        </w:tc>
-        <w:tc>
-          <w:tcPr>
-            <w:tcW w:type="dxa" w:w="2160"/>
-          </w:tcPr>
-          <w:p>
-            <w:r>
-              <w:t>-0,3</w:t>
-            </w:r>
-          </w:p>
-        </w:tc>
-      </w:tr>
-      <w:tr>
-        <w:tc>
-          <w:tcPr>
-            <w:tcW w:type="dxa" w:w="2160"/>
+            <w:tcW w:type="dxa" w:w="1234"/>
           </w:tcPr>
           <w:p>
             <w:r>
@@ -524,7 +457,27 @@
         </w:tc>
         <w:tc>
           <w:tcPr>
-            <w:tcW w:type="dxa" w:w="2160"/>
+            <w:tcW w:type="dxa" w:w="1234"/>
+          </w:tcPr>
+          <w:p>
+            <w:r>
+              <w:t>1,4</w:t>
+            </w:r>
+          </w:p>
+        </w:tc>
+        <w:tc>
+          <w:tcPr>
+            <w:tcW w:type="dxa" w:w="1234"/>
+          </w:tcPr>
+          <w:p>
+            <w:r>
+              <w:t>1,3</w:t>
+            </w:r>
+          </w:p>
+        </w:tc>
+        <w:tc>
+          <w:tcPr>
+            <w:tcW w:type="dxa" w:w="1234"/>
           </w:tcPr>
           <w:p>
             <w:r>
@@ -534,7 +487,17 @@
         </w:tc>
         <w:tc>
           <w:tcPr>
-            <w:tcW w:type="dxa" w:w="2160"/>
+            <w:tcW w:type="dxa" w:w="1234"/>
+          </w:tcPr>
+          <w:p>
+            <w:r>
+              <w:t>98,8</w:t>
+            </w:r>
+          </w:p>
+        </w:tc>
+        <w:tc>
+          <w:tcPr>
+            <w:tcW w:type="dxa" w:w="1234"/>
           </w:tcPr>
           <w:p>
             <w:r>
@@ -544,11 +507,11 @@
         </w:tc>
         <w:tc>
           <w:tcPr>
-            <w:tcW w:type="dxa" w:w="2160"/>
+            <w:tcW w:type="dxa" w:w="1234"/>
           </w:tcPr>
           <w:p>
             <w:r>
-              <w:t>0,7</w:t>
+              <w:t>44,0</w:t>
             </w:r>
           </w:p>
         </w:tc>
@@ -556,7 +519,7 @@
       <w:tr>
         <w:tc>
           <w:tcPr>
-            <w:tcW w:type="dxa" w:w="2160"/>
+            <w:tcW w:type="dxa" w:w="1234"/>
           </w:tcPr>
           <w:p>
             <w:r>
@@ -566,7 +529,27 @@
         </w:tc>
         <w:tc>
           <w:tcPr>
-            <w:tcW w:type="dxa" w:w="2160"/>
+            <w:tcW w:type="dxa" w:w="1234"/>
+          </w:tcPr>
+          <w:p>
+            <w:r>
+              <w:t>1,3</w:t>
+            </w:r>
+          </w:p>
+        </w:tc>
+        <w:tc>
+          <w:tcPr>
+            <w:tcW w:type="dxa" w:w="1234"/>
+          </w:tcPr>
+          <w:p>
+            <w:r>
+              <w:t>1,3</w:t>
+            </w:r>
+          </w:p>
+        </w:tc>
+        <w:tc>
+          <w:tcPr>
+            <w:tcW w:type="dxa" w:w="1234"/>
           </w:tcPr>
           <w:p>
             <w:r>
@@ -576,7 +559,17 @@
         </w:tc>
         <w:tc>
           <w:tcPr>
-            <w:tcW w:type="dxa" w:w="2160"/>
+            <w:tcW w:type="dxa" w:w="1234"/>
+          </w:tcPr>
+          <w:p>
+            <w:r>
+              <w:t>98,7</w:t>
+            </w:r>
+          </w:p>
+        </w:tc>
+        <w:tc>
+          <w:tcPr>
+            <w:tcW w:type="dxa" w:w="1234"/>
           </w:tcPr>
           <w:p>
             <w:r>
@@ -586,481 +579,13 @@
         </w:tc>
         <w:tc>
           <w:tcPr>
-            <w:tcW w:type="dxa" w:w="2160"/>
+            <w:tcW w:type="dxa" w:w="1234"/>
           </w:tcPr>
           <w:p>
             <w:r>
-              <w:t>0,7</w:t>
+              <w:t>44,3</w:t>
             </w:r>
           </w:p>
-        </w:tc>
-      </w:tr>
-      <w:tr>
-        <w:tc>
-          <w:tcPr>
-            <w:tcW w:type="dxa" w:w="2160"/>
-          </w:tcPr>
-          <w:p>
-            <w:r>
-              <w:t>2021</w:t>
-            </w:r>
-          </w:p>
-        </w:tc>
-        <w:tc>
-          <w:tcPr>
-            <w:tcW w:type="dxa" w:w="2160"/>
-          </w:tcPr>
-          <w:p>
-            <w:r>
-              <w:t>-1,8</w:t>
-            </w:r>
-          </w:p>
-        </w:tc>
-        <w:tc>
-          <w:tcPr>
-            <w:tcW w:type="dxa" w:w="2160"/>
-          </w:tcPr>
-          <w:p>
-            <w:r>
-              <w:t>52,9</w:t>
-            </w:r>
-          </w:p>
-        </w:tc>
-        <w:tc>
-          <w:tcPr>
-            <w:tcW w:type="dxa" w:w="2160"/>
-          </w:tcPr>
-          <w:p>
-            <w:r>
-              <w:t>0,5</w:t>
-            </w:r>
-          </w:p>
-        </w:tc>
-      </w:tr>
-      <w:tr>
-        <w:tc>
-          <w:tcPr>
-            <w:tcW w:type="dxa" w:w="2160"/>
-          </w:tcPr>
-          <w:p>
-            <w:r>
-              <w:t>2022</w:t>
-            </w:r>
-          </w:p>
-        </w:tc>
-        <w:tc>
-          <w:tcPr>
-            <w:tcW w:type="dxa" w:w="2160"/>
-          </w:tcPr>
-          <w:p>
-            <w:r>
-              <w:t>-1,5</w:t>
-            </w:r>
-          </w:p>
-        </w:tc>
-        <w:tc>
-          <w:tcPr>
-            <w:tcW w:type="dxa" w:w="2160"/>
-          </w:tcPr>
-          <w:p>
-            <w:r>
-              <w:t>52,3</w:t>
-            </w:r>
-          </w:p>
-        </w:tc>
-        <w:tc>
-          <w:tcPr>
-            <w:tcW w:type="dxa" w:w="2160"/>
-          </w:tcPr>
-          <w:p>
-            <w:r>
-              <w:t>0,2</w:t>
-            </w:r>
-          </w:p>
-        </w:tc>
-      </w:tr>
-      <w:tr>
-        <w:tc>
-          <w:tcPr>
-            <w:tcW w:type="dxa" w:w="2160"/>
-          </w:tcPr>
-          <w:p>
-            <w:r>
-              <w:t>2023</w:t>
-            </w:r>
-          </w:p>
-        </w:tc>
-        <w:tc>
-          <w:tcPr>
-            <w:tcW w:type="dxa" w:w="2160"/>
-          </w:tcPr>
-          <w:p>
-            <w:r>
-              <w:t>-1,1</w:t>
-            </w:r>
-          </w:p>
-        </w:tc>
-        <w:tc>
-          <w:tcPr>
-            <w:tcW w:type="dxa" w:w="2160"/>
-          </w:tcPr>
-          <w:p>
-            <w:r>
-              <w:t>51,9</w:t>
-            </w:r>
-          </w:p>
-        </w:tc>
-        <w:tc>
-          <w:tcPr>
-            <w:tcW w:type="dxa" w:w="2160"/>
-          </w:tcPr>
-          <w:p>
-            <w:r>
-              <w:t>0,4</w:t>
-            </w:r>
-          </w:p>
-        </w:tc>
-      </w:tr>
-      <w:tr>
-        <w:tc>
-          <w:tcPr>
-            <w:tcW w:type="dxa" w:w="2160"/>
-          </w:tcPr>
-          <w:p>
-            <w:r>
-              <w:t>Année</w:t>
-            </w:r>
-          </w:p>
-        </w:tc>
-        <w:tc>
-          <w:tcPr>
-            <w:tcW w:type="dxa" w:w="2160"/>
-          </w:tcPr>
-          <w:p>
-            <w:r>
-              <w:t>Dette Publique Totale (en % du PIB)</w:t>
-            </w:r>
-          </w:p>
-        </w:tc>
-        <w:tc>
-          <w:tcPr>
-            <w:tcW w:type="dxa" w:w="2160"/>
-          </w:tcPr>
-          <w:p>
-            <w:r>
-              <w:t>Dette Publique hors Soutien à la Zone Euro (en % du PIB)</w:t>
-            </w:r>
-          </w:p>
-        </w:tc>
-        <w:tc>
-          <w:tcPr>
-            <w:tcW w:type="dxa" w:w="2160"/>
-          </w:tcPr>
-          <w:p/>
-        </w:tc>
-      </w:tr>
-      <w:tr>
-        <w:tc>
-          <w:tcPr>
-            <w:tcW w:type="dxa" w:w="2160"/>
-          </w:tcPr>
-          <w:p>
-            <w:r>
-              <w:t>-------</w:t>
-            </w:r>
-          </w:p>
-        </w:tc>
-        <w:tc>
-          <w:tcPr>
-            <w:tcW w:type="dxa" w:w="2160"/>
-          </w:tcPr>
-          <w:p>
-            <w:r>
-              <w:t>--------------------------------------</w:t>
-            </w:r>
-          </w:p>
-        </w:tc>
-        <w:tc>
-          <w:tcPr>
-            <w:tcW w:type="dxa" w:w="2160"/>
-          </w:tcPr>
-          <w:p>
-            <w:r>
-              <w:t>---------------------------------------------------------</w:t>
-            </w:r>
-          </w:p>
-        </w:tc>
-        <w:tc>
-          <w:tcPr>
-            <w:tcW w:type="dxa" w:w="2160"/>
-          </w:tcPr>
-          <w:p/>
-        </w:tc>
-      </w:tr>
-      <w:tr>
-        <w:tc>
-          <w:tcPr>
-            <w:tcW w:type="dxa" w:w="2160"/>
-          </w:tcPr>
-          <w:p>
-            <w:r>
-              <w:t>2018</w:t>
-            </w:r>
-          </w:p>
-        </w:tc>
-        <w:tc>
-          <w:tcPr>
-            <w:tcW w:type="dxa" w:w="2160"/>
-          </w:tcPr>
-          <w:p>
-            <w:r>
-              <w:t>98,4</w:t>
-            </w:r>
-          </w:p>
-        </w:tc>
-        <w:tc>
-          <w:tcPr>
-            <w:tcW w:type="dxa" w:w="2160"/>
-          </w:tcPr>
-          <w:p>
-            <w:r>
-              <w:t>95,6</w:t>
-            </w:r>
-          </w:p>
-        </w:tc>
-        <w:tc>
-          <w:tcPr>
-            <w:tcW w:type="dxa" w:w="2160"/>
-          </w:tcPr>
-          <w:p/>
-        </w:tc>
-      </w:tr>
-      <w:tr>
-        <w:tc>
-          <w:tcPr>
-            <w:tcW w:type="dxa" w:w="2160"/>
-          </w:tcPr>
-          <w:p>
-            <w:r>
-              <w:t>2019</w:t>
-            </w:r>
-          </w:p>
-        </w:tc>
-        <w:tc>
-          <w:tcPr>
-            <w:tcW w:type="dxa" w:w="2160"/>
-          </w:tcPr>
-          <w:p>
-            <w:r>
-              <w:t>98,8</w:t>
-            </w:r>
-          </w:p>
-        </w:tc>
-        <w:tc>
-          <w:tcPr>
-            <w:tcW w:type="dxa" w:w="2160"/>
-          </w:tcPr>
-          <w:p>
-            <w:r>
-              <w:t>96,1</w:t>
-            </w:r>
-          </w:p>
-        </w:tc>
-        <w:tc>
-          <w:tcPr>
-            <w:tcW w:type="dxa" w:w="2160"/>
-          </w:tcPr>
-          <w:p/>
-        </w:tc>
-      </w:tr>
-      <w:tr>
-        <w:tc>
-          <w:tcPr>
-            <w:tcW w:type="dxa" w:w="2160"/>
-          </w:tcPr>
-          <w:p>
-            <w:r>
-              <w:t>2020</w:t>
-            </w:r>
-          </w:p>
-        </w:tc>
-        <w:tc>
-          <w:tcPr>
-            <w:tcW w:type="dxa" w:w="2160"/>
-          </w:tcPr>
-          <w:p>
-            <w:r>
-              <w:t>98,7</w:t>
-            </w:r>
-          </w:p>
-        </w:tc>
-        <w:tc>
-          <w:tcPr>
-            <w:tcW w:type="dxa" w:w="2160"/>
-          </w:tcPr>
-          <w:p>
-            <w:r>
-              <w:t>96,1</w:t>
-            </w:r>
-          </w:p>
-        </w:tc>
-        <w:tc>
-          <w:tcPr>
-            <w:tcW w:type="dxa" w:w="2160"/>
-          </w:tcPr>
-          <w:p/>
-        </w:tc>
-      </w:tr>
-      <w:tr>
-        <w:tc>
-          <w:tcPr>
-            <w:tcW w:type="dxa" w:w="2160"/>
-          </w:tcPr>
-          <w:p>
-            <w:r>
-              <w:t>Année</w:t>
-            </w:r>
-          </w:p>
-        </w:tc>
-        <w:tc>
-          <w:tcPr>
-            <w:tcW w:type="dxa" w:w="2160"/>
-          </w:tcPr>
-          <w:p>
-            <w:r>
-              <w:t>Croissance du PIB (en %)</w:t>
-            </w:r>
-          </w:p>
-        </w:tc>
-        <w:tc>
-          <w:tcPr>
-            <w:tcW w:type="dxa" w:w="2160"/>
-          </w:tcPr>
-          <w:p>
-            <w:r>
-              <w:t>Inflation (IPC, en %)</w:t>
-            </w:r>
-          </w:p>
-        </w:tc>
-        <w:tc>
-          <w:tcPr>
-            <w:tcW w:type="dxa" w:w="2160"/>
-          </w:tcPr>
-          <w:p/>
-        </w:tc>
-      </w:tr>
-      <w:tr>
-        <w:tc>
-          <w:tcPr>
-            <w:tcW w:type="dxa" w:w="2160"/>
-          </w:tcPr>
-          <w:p>
-            <w:r>
-              <w:t>-------</w:t>
-            </w:r>
-          </w:p>
-        </w:tc>
-        <w:tc>
-          <w:tcPr>
-            <w:tcW w:type="dxa" w:w="2160"/>
-          </w:tcPr>
-          <w:p>
-            <w:r>
-              <w:t>---------------------------</w:t>
-            </w:r>
-          </w:p>
-        </w:tc>
-        <w:tc>
-          <w:tcPr>
-            <w:tcW w:type="dxa" w:w="2160"/>
-          </w:tcPr>
-          <w:p>
-            <w:r>
-              <w:t>-----------------------</w:t>
-            </w:r>
-          </w:p>
-        </w:tc>
-        <w:tc>
-          <w:tcPr>
-            <w:tcW w:type="dxa" w:w="2160"/>
-          </w:tcPr>
-          <w:p/>
-        </w:tc>
-      </w:tr>
-      <w:tr>
-        <w:tc>
-          <w:tcPr>
-            <w:tcW w:type="dxa" w:w="2160"/>
-          </w:tcPr>
-          <w:p>
-            <w:r>
-              <w:t>2019</w:t>
-            </w:r>
-          </w:p>
-        </w:tc>
-        <w:tc>
-          <w:tcPr>
-            <w:tcW w:type="dxa" w:w="2160"/>
-          </w:tcPr>
-          <w:p>
-            <w:r>
-              <w:t>1,4</w:t>
-            </w:r>
-          </w:p>
-        </w:tc>
-        <w:tc>
-          <w:tcPr>
-            <w:tcW w:type="dxa" w:w="2160"/>
-          </w:tcPr>
-          <w:p>
-            <w:r>
-              <w:t>1,3</w:t>
-            </w:r>
-          </w:p>
-        </w:tc>
-        <w:tc>
-          <w:tcPr>
-            <w:tcW w:type="dxa" w:w="2160"/>
-          </w:tcPr>
-          <w:p/>
-        </w:tc>
-      </w:tr>
-      <w:tr>
-        <w:tc>
-          <w:tcPr>
-            <w:tcW w:type="dxa" w:w="2160"/>
-          </w:tcPr>
-          <w:p>
-            <w:r>
-              <w:t>2020</w:t>
-            </w:r>
-          </w:p>
-        </w:tc>
-        <w:tc>
-          <w:tcPr>
-            <w:tcW w:type="dxa" w:w="2160"/>
-          </w:tcPr>
-          <w:p>
-            <w:r>
-              <w:t>1,3</w:t>
-            </w:r>
-          </w:p>
-        </w:tc>
-        <w:tc>
-          <w:tcPr>
-            <w:tcW w:type="dxa" w:w="2160"/>
-          </w:tcPr>
-          <w:p>
-            <w:r>
-              <w:t>1,3</w:t>
-            </w:r>
-          </w:p>
-        </w:tc>
-        <w:tc>
-          <w:tcPr>
-            <w:tcW w:type="dxa" w:w="2160"/>
-          </w:tcPr>
-          <w:p/>
         </w:tc>
       </w:tr>
     </w:tbl>
@@ -1070,7 +595,7 @@
         <w:jc w:val="both"/>
       </w:pPr>
       <w:r>
-        <w:t>Ces tableaux résument les prévisions clés pour le solde public, les dépenses publiques, la dette publique, et les indicateurs économiques, offrant une vue d'ensemble des dynamiques financières et économiques pour les années 2019 et 2020.</w:t>
+        <w:t>Les prévisions de déficit public et de dette publique pour les années 2019 et 2020 montrent une amélioration modérée du solde public, avec une réduction du déficit structurel. Les dépenses publiques continuent de croître, mais à un rythme ralenti par rapport aux années précédentes. Les prélèvements obligatoires montrent une légère hausse, ce qui pourrait contribuer à la réduction du déficit public. La dette publique reste élevée, mais stable, ce qui montre les efforts continus de redressement des finances publiques.</w:t>
       </w:r>
     </w:p>
     <w:sectPr>

</xml_diff>